<commit_message>
documentatie en key update
</commit_message>
<xml_diff>
--- a/Documentatie_stockapp.docx
+++ b/Documentatie_stockapp.docx
@@ -191,14 +191,32 @@
     <w:p>
       <w:pPr>
         <w:rPr>
-          <w:lang w:val="en-US"/>
-        </w:rPr>
-      </w:pPr>
-    </w:p>
-    <w:p>
-      <w:pPr>
-        <w:rPr>
-          <w:lang w:val="en-US"/>
+          <w:rFonts w:ascii="Lato" w:eastAsia="Times New Roman" w:hAnsi="Lato" w:cs="Times New Roman"/>
+          <w:color w:val="333333"/>
+          <w:lang w:val="en-BE" w:eastAsia="en-GB"/>
+        </w:rPr>
+      </w:pPr>
+      <w:r>
+        <w:rPr>
+          <w:rFonts w:ascii="Lato" w:eastAsia="Times New Roman" w:hAnsi="Lato" w:cs="Times New Roman"/>
+          <w:color w:val="333333"/>
+          <w:lang w:val="en-BE" w:eastAsia="en-GB"/>
+        </w:rPr>
+        <w:t xml:space="preserve">Key 2: </w:t>
+      </w:r>
+      <w:r>
+        <w:rPr>
+          <w:rFonts w:ascii="Lato" w:eastAsia="Times New Roman" w:hAnsi="Lato" w:cs="Times New Roman"/>
+          <w:color w:val="333333"/>
+          <w:lang w:val="en-BE" w:eastAsia="en-GB"/>
+        </w:rPr>
+        <w:t>SU7DQ25CON952VSZ</w:t>
+      </w:r>
+    </w:p>
+    <w:p>
+      <w:pPr>
+        <w:rPr>
+          <w:lang w:val="nl-BE"/>
         </w:rPr>
       </w:pPr>
     </w:p>
@@ -278,21 +296,21 @@
             <w:rStyle w:val="Hyperlink"/>
             <w:lang w:val="nl-BE"/>
           </w:rPr>
-          <w:t>https://www.alphavantage.co/query?function=SYMBOL_SE</w:t>
+          <w:t>https://www.alphavantage.co/query?functio</w:t>
         </w:r>
         <w:r>
           <w:rPr>
             <w:rStyle w:val="Hyperlink"/>
             <w:lang w:val="nl-BE"/>
           </w:rPr>
-          <w:t>A</w:t>
+          <w:t>n</w:t>
         </w:r>
         <w:r>
           <w:rPr>
             <w:rStyle w:val="Hyperlink"/>
             <w:lang w:val="nl-BE"/>
           </w:rPr>
-          <w:t>RCH&amp;keywords=tesla&amp;apikey=A7ESV77V11YJI2U0</w:t>
+          <w:t>=SYMBOL_SEARCH&amp;keywords=tesla&amp;apikey=A7ESV77V11YJI2U0</w:t>
         </w:r>
       </w:hyperlink>
     </w:p>

</xml_diff>